<commit_message>
Fixed pyraminx algs and images
</commit_message>
<xml_diff>
--- a/pyraminx/l3c.docx
+++ b/pyraminx/l3c.docx
@@ -377,10 +377,10 @@
                 <w:lang w:eastAsia="en-CA"/>
               </w:rPr>
               <w:drawing>
-                <wp:inline distT="0" distB="0" distL="0" distR="0" wp14:anchorId="2B365401" wp14:editId="5E416D7F">
+                <wp:inline distT="0" distB="0" distL="0" distR="0" wp14:anchorId="52A4254C" wp14:editId="7E37B437">
                   <wp:extent cx="1941195" cy="1742440"/>
                   <wp:effectExtent l="0" t="0" r="1905" b="0"/>
-                  <wp:docPr id="60" name="Picture 60" descr="C:\Users\Sarah\Documents\Trash\pyra-l3c3.png"/>
+                  <wp:docPr id="63" name="Picture 63" descr="C:\Users\Sarah\Documents\Trash\pyra-l3c6.png"/>
                   <wp:cNvGraphicFramePr>
                     <a:graphicFrameLocks xmlns:a="http://schemas.openxmlformats.org/drawingml/2006/main" noChangeAspect="1"/>
                   </wp:cNvGraphicFramePr>
@@ -388,7 +388,7 @@
                     <a:graphicData uri="http://schemas.openxmlformats.org/drawingml/2006/picture">
                       <pic:pic xmlns:pic="http://schemas.openxmlformats.org/drawingml/2006/picture">
                         <pic:nvPicPr>
-                          <pic:cNvPr id="0" name="Picture 50" descr="C:\Users\Sarah\Documents\Trash\pyra-l3c3.png"/>
+                          <pic:cNvPr id="0" name="Picture 53" descr="C:\Users\Sarah\Documents\Trash\pyra-l3c6.png"/>
                           <pic:cNvPicPr>
                             <a:picLocks noChangeAspect="1" noChangeArrowheads="1"/>
                           </pic:cNvPicPr>
@@ -445,7 +445,7 @@
                 <w:sz w:val="20"/>
                 <w:szCs w:val="20"/>
               </w:rPr>
-              <w:t>R' L R L' R' L' R'</w:t>
+              <w:t>L R' L' R L R L</w:t>
             </w:r>
           </w:p>
           <w:p>
@@ -487,10 +487,10 @@
                 <w:lang w:eastAsia="en-CA"/>
               </w:rPr>
               <w:drawing>
-                <wp:inline distT="0" distB="0" distL="0" distR="0" wp14:anchorId="4C2286DD" wp14:editId="639CAD2A">
+                <wp:inline distT="0" distB="0" distL="0" distR="0" wp14:anchorId="2B6C5670" wp14:editId="763CDB5A">
                   <wp:extent cx="1941195" cy="1742440"/>
                   <wp:effectExtent l="0" t="0" r="1905" b="0"/>
-                  <wp:docPr id="61" name="Picture 61" descr="C:\Users\Sarah\Documents\Trash\pyra-l3c4.png"/>
+                  <wp:docPr id="60" name="Picture 60" descr="C:\Users\Sarah\Documents\Trash\pyra-l3c3.png"/>
                   <wp:cNvGraphicFramePr>
                     <a:graphicFrameLocks xmlns:a="http://schemas.openxmlformats.org/drawingml/2006/main" noChangeAspect="1"/>
                   </wp:cNvGraphicFramePr>
@@ -498,7 +498,7 @@
                     <a:graphicData uri="http://schemas.openxmlformats.org/drawingml/2006/picture">
                       <pic:pic xmlns:pic="http://schemas.openxmlformats.org/drawingml/2006/picture">
                         <pic:nvPicPr>
-                          <pic:cNvPr id="0" name="Picture 51" descr="C:\Users\Sarah\Documents\Trash\pyra-l3c4.png"/>
+                          <pic:cNvPr id="0" name="Picture 50" descr="C:\Users\Sarah\Documents\Trash\pyra-l3c3.png"/>
                           <pic:cNvPicPr>
                             <a:picLocks noChangeAspect="1" noChangeArrowheads="1"/>
                           </pic:cNvPicPr>
@@ -597,10 +597,10 @@
                 <w:lang w:eastAsia="en-CA"/>
               </w:rPr>
               <w:drawing>
-                <wp:inline distT="0" distB="0" distL="0" distR="0" wp14:anchorId="0A01A7DB" wp14:editId="7C913DD1">
+                <wp:inline distT="0" distB="0" distL="0" distR="0" wp14:anchorId="14AFB8C0" wp14:editId="344F5101">
                   <wp:extent cx="1941195" cy="1742440"/>
                   <wp:effectExtent l="0" t="0" r="1905" b="0"/>
-                  <wp:docPr id="62" name="Picture 62" descr="C:\Users\Sarah\Documents\Trash\pyra-l3c5.png"/>
+                  <wp:docPr id="61" name="Picture 61" descr="C:\Users\Sarah\Documents\Trash\pyra-l3c4.png"/>
                   <wp:cNvGraphicFramePr>
                     <a:graphicFrameLocks xmlns:a="http://schemas.openxmlformats.org/drawingml/2006/main" noChangeAspect="1"/>
                   </wp:cNvGraphicFramePr>
@@ -608,7 +608,7 @@
                     <a:graphicData uri="http://schemas.openxmlformats.org/drawingml/2006/picture">
                       <pic:pic xmlns:pic="http://schemas.openxmlformats.org/drawingml/2006/picture">
                         <pic:nvPicPr>
-                          <pic:cNvPr id="0" name="Picture 52" descr="C:\Users\Sarah\Documents\Trash\pyra-l3c5.png"/>
+                          <pic:cNvPr id="0" name="Picture 51" descr="C:\Users\Sarah\Documents\Trash\pyra-l3c4.png"/>
                           <pic:cNvPicPr>
                             <a:picLocks noChangeAspect="1" noChangeArrowheads="1"/>
                           </pic:cNvPicPr>
@@ -665,7 +665,7 @@
                 <w:sz w:val="20"/>
                 <w:szCs w:val="20"/>
               </w:rPr>
-              <w:t>L R' L' R L R L</w:t>
+              <w:t>L R' L R L' R</w:t>
             </w:r>
           </w:p>
           <w:p>
@@ -707,10 +707,10 @@
                 <w:lang w:eastAsia="en-CA"/>
               </w:rPr>
               <w:drawing>
-                <wp:inline distT="0" distB="0" distL="0" distR="0" wp14:anchorId="084FA34B" wp14:editId="72382326">
+                <wp:inline distT="0" distB="0" distL="0" distR="0" wp14:anchorId="2A3A5907" wp14:editId="1B7619F7">
                   <wp:extent cx="1941195" cy="1742440"/>
                   <wp:effectExtent l="0" t="0" r="1905" b="0"/>
-                  <wp:docPr id="63" name="Picture 63" descr="C:\Users\Sarah\Documents\Trash\pyra-l3c6.png"/>
+                  <wp:docPr id="62" name="Picture 62" descr="C:\Users\Sarah\Documents\Trash\pyra-l3c5.png"/>
                   <wp:cNvGraphicFramePr>
                     <a:graphicFrameLocks xmlns:a="http://schemas.openxmlformats.org/drawingml/2006/main" noChangeAspect="1"/>
                   </wp:cNvGraphicFramePr>
@@ -718,7 +718,7 @@
                     <a:graphicData uri="http://schemas.openxmlformats.org/drawingml/2006/picture">
                       <pic:pic xmlns:pic="http://schemas.openxmlformats.org/drawingml/2006/picture">
                         <pic:nvPicPr>
-                          <pic:cNvPr id="0" name="Picture 53" descr="C:\Users\Sarah\Documents\Trash\pyra-l3c6.png"/>
+                          <pic:cNvPr id="0" name="Picture 52" descr="C:\Users\Sarah\Documents\Trash\pyra-l3c5.png"/>
                           <pic:cNvPicPr>
                             <a:picLocks noChangeAspect="1" noChangeArrowheads="1"/>
                           </pic:cNvPicPr>
@@ -775,7 +775,7 @@
                 <w:sz w:val="20"/>
                 <w:szCs w:val="20"/>
               </w:rPr>
-              <w:t xml:space="preserve">L R' L R L' </w:t>
+              <w:t xml:space="preserve">R' L R L' R' L' R' </w:t>
             </w:r>
           </w:p>
           <w:p>
@@ -819,10 +819,10 @@
                 <w:lang w:eastAsia="en-CA"/>
               </w:rPr>
               <w:drawing>
-                <wp:inline distT="0" distB="0" distL="0" distR="0" wp14:anchorId="24486C80" wp14:editId="0977349C">
-                  <wp:extent cx="1941195" cy="1742440"/>
-                  <wp:effectExtent l="0" t="0" r="1905" b="0"/>
-                  <wp:docPr id="64" name="Picture 64" descr="C:\Users\Sarah\Documents\Trash\pyra-l3c7.png"/>
+                <wp:inline distT="0" distB="0" distL="0" distR="0">
+                  <wp:extent cx="1938020" cy="1746885"/>
+                  <wp:effectExtent l="0" t="0" r="5080" b="5715"/>
+                  <wp:docPr id="1" name="Picture 1" descr="C:\Users\Sarah\Dropbox\Photos\Images for Site Download\Pyraminx\L3C\original size\pyra-l3c9 (Custom).png"/>
                   <wp:cNvGraphicFramePr>
                     <a:graphicFrameLocks xmlns:a="http://schemas.openxmlformats.org/drawingml/2006/main" noChangeAspect="1"/>
                   </wp:cNvGraphicFramePr>
@@ -830,7 +830,7 @@
                     <a:graphicData uri="http://schemas.openxmlformats.org/drawingml/2006/picture">
                       <pic:pic xmlns:pic="http://schemas.openxmlformats.org/drawingml/2006/picture">
                         <pic:nvPicPr>
-                          <pic:cNvPr id="0" name="Picture 54" descr="C:\Users\Sarah\Documents\Trash\pyra-l3c7.png"/>
+                          <pic:cNvPr id="0" name="Picture 1" descr="C:\Users\Sarah\Dropbox\Photos\Images for Site Download\Pyraminx\L3C\original size\pyra-l3c9 (Custom).png"/>
                           <pic:cNvPicPr>
                             <a:picLocks noChangeAspect="1" noChangeArrowheads="1"/>
                           </pic:cNvPicPr>
@@ -851,7 +851,7 @@
                         <pic:spPr bwMode="auto">
                           <a:xfrm>
                             <a:off x="0" y="0"/>
-                            <a:ext cx="1941195" cy="1742440"/>
+                            <a:ext cx="1938020" cy="1746885"/>
                           </a:xfrm>
                           <a:prstGeom prst="rect">
                             <a:avLst/>
@@ -887,7 +887,7 @@
                 <w:sz w:val="20"/>
                 <w:szCs w:val="20"/>
               </w:rPr>
-              <w:t>B U' L' U' R</w:t>
+              <w:t>B' U R U L'</w:t>
             </w:r>
           </w:p>
         </w:tc>
@@ -917,10 +917,10 @@
                 <w:lang w:eastAsia="en-CA"/>
               </w:rPr>
               <w:drawing>
-                <wp:inline distT="0" distB="0" distL="0" distR="0" wp14:anchorId="371B1734" wp14:editId="255605F3">
-                  <wp:extent cx="1941195" cy="1742440"/>
-                  <wp:effectExtent l="0" t="0" r="1905" b="0"/>
-                  <wp:docPr id="65" name="Picture 65" descr="C:\Users\Sarah\Documents\Trash\pyra-l3c8.png"/>
+                <wp:inline distT="0" distB="0" distL="0" distR="0">
+                  <wp:extent cx="1938020" cy="1746885"/>
+                  <wp:effectExtent l="0" t="0" r="5080" b="5715"/>
+                  <wp:docPr id="3" name="Picture 3" descr="C:\Users\Sarah\Dropbox\Photos\Images for Site Download\Pyraminx\L3C\original size\pyra-l3c10 (Custom).png"/>
                   <wp:cNvGraphicFramePr>
                     <a:graphicFrameLocks xmlns:a="http://schemas.openxmlformats.org/drawingml/2006/main" noChangeAspect="1"/>
                   </wp:cNvGraphicFramePr>
@@ -928,7 +928,7 @@
                     <a:graphicData uri="http://schemas.openxmlformats.org/drawingml/2006/picture">
                       <pic:pic xmlns:pic="http://schemas.openxmlformats.org/drawingml/2006/picture">
                         <pic:nvPicPr>
-                          <pic:cNvPr id="0" name="Picture 55" descr="C:\Users\Sarah\Documents\Trash\pyra-l3c8.png"/>
+                          <pic:cNvPr id="0" name="Picture 3" descr="C:\Users\Sarah\Dropbox\Photos\Images for Site Download\Pyraminx\L3C\original size\pyra-l3c10 (Custom).png"/>
                           <pic:cNvPicPr>
                             <a:picLocks noChangeAspect="1" noChangeArrowheads="1"/>
                           </pic:cNvPicPr>
@@ -949,7 +949,7 @@
                         <pic:spPr bwMode="auto">
                           <a:xfrm>
                             <a:off x="0" y="0"/>
-                            <a:ext cx="1941195" cy="1742440"/>
+                            <a:ext cx="1938020" cy="1746885"/>
                           </a:xfrm>
                           <a:prstGeom prst="rect">
                             <a:avLst/>
@@ -985,7 +985,7 @@
                 <w:sz w:val="20"/>
                 <w:szCs w:val="20"/>
               </w:rPr>
-              <w:t>B' U R U L'</w:t>
+              <w:t>B U' L' U' R</w:t>
             </w:r>
           </w:p>
         </w:tc>
@@ -1015,10 +1015,10 @@
                 <w:lang w:eastAsia="en-CA"/>
               </w:rPr>
               <w:drawing>
-                <wp:inline distT="0" distB="0" distL="0" distR="0" wp14:anchorId="38DB97A7" wp14:editId="5B55ABC5">
+                <wp:inline distT="0" distB="0" distL="0" distR="0" wp14:anchorId="79259E5A" wp14:editId="3338D6E9">
                   <wp:extent cx="1941195" cy="1742440"/>
                   <wp:effectExtent l="0" t="0" r="1905" b="0"/>
-                  <wp:docPr id="66" name="Picture 66" descr="C:\Users\Sarah\Documents\Trash\pyra-l3c9.png"/>
+                  <wp:docPr id="64" name="Picture 64" descr="C:\Users\Sarah\Documents\Trash\pyra-l3c7.png"/>
                   <wp:cNvGraphicFramePr>
                     <a:graphicFrameLocks xmlns:a="http://schemas.openxmlformats.org/drawingml/2006/main" noChangeAspect="1"/>
                   </wp:cNvGraphicFramePr>
@@ -1026,7 +1026,7 @@
                     <a:graphicData uri="http://schemas.openxmlformats.org/drawingml/2006/picture">
                       <pic:pic xmlns:pic="http://schemas.openxmlformats.org/drawingml/2006/picture">
                         <pic:nvPicPr>
-                          <pic:cNvPr id="0" name="Picture 56" descr="C:\Users\Sarah\Documents\Trash\pyra-l3c9.png"/>
+                          <pic:cNvPr id="0" name="Picture 54" descr="C:\Users\Sarah\Documents\Trash\pyra-l3c7.png"/>
                           <pic:cNvPicPr>
                             <a:picLocks noChangeAspect="1" noChangeArrowheads="1"/>
                           </pic:cNvPicPr>
@@ -1063,27 +1063,37 @@
                 </wp:inline>
               </w:drawing>
             </w:r>
-          </w:p>
-          <w:p>
-            <w:pPr>
-              <w:jc w:val="center"/>
-              <w:rPr>
-                <w:rFonts w:ascii="Verdana" w:hAnsi="Verdana"/>
-                <w:b/>
-                <w:color w:val="000000" w:themeColor="text1"/>
-                <w:sz w:val="20"/>
-                <w:szCs w:val="20"/>
-              </w:rPr>
-            </w:pPr>
-            <w:r>
-              <w:rPr>
-                <w:rFonts w:ascii="Verdana" w:hAnsi="Verdana"/>
-                <w:b/>
-                <w:color w:val="000000" w:themeColor="text1"/>
-                <w:sz w:val="20"/>
-                <w:szCs w:val="20"/>
-              </w:rPr>
-              <w:t xml:space="preserve">R' L R' </w:t>
+            <w:r>
+              <w:rPr>
+                <w:rFonts w:ascii="Verdana" w:hAnsi="Verdana"/>
+                <w:b/>
+                <w:color w:val="000000" w:themeColor="text1"/>
+                <w:sz w:val="20"/>
+                <w:szCs w:val="20"/>
+              </w:rPr>
+              <w:t xml:space="preserve"> </w:t>
+            </w:r>
+          </w:p>
+          <w:p>
+            <w:pPr>
+              <w:jc w:val="center"/>
+              <w:rPr>
+                <w:rFonts w:ascii="Verdana" w:hAnsi="Verdana"/>
+                <w:b/>
+                <w:color w:val="000000" w:themeColor="text1"/>
+                <w:sz w:val="20"/>
+                <w:szCs w:val="20"/>
+              </w:rPr>
+            </w:pPr>
+            <w:r>
+              <w:rPr>
+                <w:rFonts w:ascii="Verdana" w:hAnsi="Verdana"/>
+                <w:b/>
+                <w:color w:val="000000" w:themeColor="text1"/>
+                <w:sz w:val="20"/>
+                <w:szCs w:val="20"/>
+              </w:rPr>
+              <w:t xml:space="preserve">L R' L </w:t>
             </w:r>
             <w:proofErr w:type="spellStart"/>
             <w:r>
@@ -1094,7 +1104,17 @@
                 <w:sz w:val="20"/>
                 <w:szCs w:val="20"/>
               </w:rPr>
-              <w:t>Dw</w:t>
+              <w:t>D</w:t>
+            </w:r>
+            <w:r>
+              <w:rPr>
+                <w:rFonts w:ascii="Verdana" w:hAnsi="Verdana"/>
+                <w:b/>
+                <w:color w:val="000000" w:themeColor="text1"/>
+                <w:sz w:val="20"/>
+                <w:szCs w:val="20"/>
+              </w:rPr>
+              <w:t>w</w:t>
             </w:r>
             <w:proofErr w:type="spellEnd"/>
             <w:r>
@@ -1105,7 +1125,7 @@
                 <w:sz w:val="20"/>
                 <w:szCs w:val="20"/>
               </w:rPr>
-              <w:t>' R' U' R'</w:t>
+              <w:t xml:space="preserve"> L U L</w:t>
             </w:r>
           </w:p>
         </w:tc>
@@ -1135,10 +1155,10 @@
                 <w:lang w:eastAsia="en-CA"/>
               </w:rPr>
               <w:drawing>
-                <wp:inline distT="0" distB="0" distL="0" distR="0" wp14:anchorId="6E6EB102" wp14:editId="27897CB5">
+                <wp:inline distT="0" distB="0" distL="0" distR="0" wp14:anchorId="269977FF" wp14:editId="689D32D2">
                   <wp:extent cx="1941195" cy="1742440"/>
                   <wp:effectExtent l="0" t="0" r="1905" b="0"/>
-                  <wp:docPr id="67" name="Picture 67" descr="C:\Users\Sarah\Documents\Trash\pyra-l3c10.png"/>
+                  <wp:docPr id="65" name="Picture 65" descr="C:\Users\Sarah\Documents\Trash\pyra-l3c8.png"/>
                   <wp:cNvGraphicFramePr>
                     <a:graphicFrameLocks xmlns:a="http://schemas.openxmlformats.org/drawingml/2006/main" noChangeAspect="1"/>
                   </wp:cNvGraphicFramePr>
@@ -1146,7 +1166,7 @@
                     <a:graphicData uri="http://schemas.openxmlformats.org/drawingml/2006/picture">
                       <pic:pic xmlns:pic="http://schemas.openxmlformats.org/drawingml/2006/picture">
                         <pic:nvPicPr>
-                          <pic:cNvPr id="0" name="Picture 57" descr="C:\Users\Sarah\Documents\Trash\pyra-l3c10.png"/>
+                          <pic:cNvPr id="0" name="Picture 55" descr="C:\Users\Sarah\Documents\Trash\pyra-l3c8.png"/>
                           <pic:cNvPicPr>
                             <a:picLocks noChangeAspect="1" noChangeArrowheads="1"/>
                           </pic:cNvPicPr>
@@ -1203,7 +1223,29 @@
                 <w:sz w:val="20"/>
                 <w:szCs w:val="20"/>
               </w:rPr>
-              <w:t>L R' L D L U L</w:t>
+              <w:t xml:space="preserve">R' L R' </w:t>
+            </w:r>
+            <w:proofErr w:type="spellStart"/>
+            <w:r>
+              <w:rPr>
+                <w:rFonts w:ascii="Verdana" w:hAnsi="Verdana"/>
+                <w:b/>
+                <w:color w:val="000000" w:themeColor="text1"/>
+                <w:sz w:val="20"/>
+                <w:szCs w:val="20"/>
+              </w:rPr>
+              <w:t>Dw</w:t>
+            </w:r>
+            <w:proofErr w:type="spellEnd"/>
+            <w:r>
+              <w:rPr>
+                <w:rFonts w:ascii="Verdana" w:hAnsi="Verdana"/>
+                <w:b/>
+                <w:color w:val="000000" w:themeColor="text1"/>
+                <w:sz w:val="20"/>
+                <w:szCs w:val="20"/>
+              </w:rPr>
+              <w:t>' R' U' R'</w:t>
             </w:r>
           </w:p>
         </w:tc>
@@ -1279,17 +1321,7 @@
           <w:sz w:val="32"/>
           <w:szCs w:val="32"/>
         </w:rPr>
-        <w:t>Centers</w:t>
-      </w:r>
-      <w:r>
-        <w:rPr>
-          <w:rFonts w:ascii="Verdana" w:hAnsi="Verdana"/>
-          <w:b/>
-          <w:color w:val="000000" w:themeColor="text1"/>
-          <w:sz w:val="32"/>
-          <w:szCs w:val="32"/>
-        </w:rPr>
-        <w:t xml:space="preserve"> (1–Flip)</w:t>
+        <w:t>Centers (1–Flip)</w:t>
       </w:r>
     </w:p>
     <w:tbl>
@@ -1339,7 +1371,7 @@
                 <w:lang w:eastAsia="en-CA"/>
               </w:rPr>
               <w:drawing>
-                <wp:inline distT="0" distB="0" distL="0" distR="0" wp14:anchorId="54460D53" wp14:editId="1E7A1474">
+                <wp:inline distT="0" distB="0" distL="0" distR="0" wp14:anchorId="04AFFD5C" wp14:editId="6E9773C2">
                   <wp:extent cx="1941195" cy="1742440"/>
                   <wp:effectExtent l="0" t="0" r="1905" b="0"/>
                   <wp:docPr id="69" name="Picture 69" descr="C:\Users\Sarah\Documents\Trash\pyra1-l3c1.png"/>
@@ -1459,7 +1491,7 @@
                 <w:lang w:eastAsia="en-CA"/>
               </w:rPr>
               <w:drawing>
-                <wp:inline distT="0" distB="0" distL="0" distR="0" wp14:anchorId="52CB7E9B" wp14:editId="63C4E8E8">
+                <wp:inline distT="0" distB="0" distL="0" distR="0" wp14:anchorId="4340C24D" wp14:editId="266AE24F">
                   <wp:extent cx="1941195" cy="1742440"/>
                   <wp:effectExtent l="0" t="0" r="1905" b="0"/>
                   <wp:docPr id="70" name="Picture 70" descr="C:\Users\Sarah\Documents\Trash\pyra1-l3c2.png"/>
@@ -1605,10 +1637,10 @@
                 <w:lang w:eastAsia="en-CA"/>
               </w:rPr>
               <w:drawing>
-                <wp:inline distT="0" distB="0" distL="0" distR="0" wp14:anchorId="661B550D" wp14:editId="419ABAF0">
+                <wp:inline distT="0" distB="0" distL="0" distR="0" wp14:anchorId="5174EE39" wp14:editId="0DE3E304">
                   <wp:extent cx="1941195" cy="1742440"/>
                   <wp:effectExtent l="0" t="0" r="1905" b="0"/>
-                  <wp:docPr id="71" name="Picture 71" descr="C:\Users\Sarah\Documents\Trash\pyra1-l3c3.png"/>
+                  <wp:docPr id="74" name="Picture 74" descr="C:\Users\Sarah\Documents\Trash\pyra1-l3c6.png"/>
                   <wp:cNvGraphicFramePr>
                     <a:graphicFrameLocks xmlns:a="http://schemas.openxmlformats.org/drawingml/2006/main" noChangeAspect="1"/>
                   </wp:cNvGraphicFramePr>
@@ -1616,7 +1648,7 @@
                     <a:graphicData uri="http://schemas.openxmlformats.org/drawingml/2006/picture">
                       <pic:pic xmlns:pic="http://schemas.openxmlformats.org/drawingml/2006/picture">
                         <pic:nvPicPr>
-                          <pic:cNvPr id="0" name="Picture 61" descr="C:\Users\Sarah\Documents\Trash\pyra1-l3c3.png"/>
+                          <pic:cNvPr id="0" name="Picture 64" descr="C:\Users\Sarah\Documents\Trash\pyra1-l3c6.png"/>
                           <pic:cNvPicPr>
                             <a:picLocks noChangeAspect="1" noChangeArrowheads="1"/>
                           </pic:cNvPicPr>
@@ -1737,10 +1769,10 @@
                 <w:lang w:eastAsia="en-CA"/>
               </w:rPr>
               <w:drawing>
-                <wp:inline distT="0" distB="0" distL="0" distR="0" wp14:anchorId="5A87D56D" wp14:editId="28138CEB">
+                <wp:inline distT="0" distB="0" distL="0" distR="0" wp14:anchorId="2AF31900" wp14:editId="4B12E2DA">
                   <wp:extent cx="1941195" cy="1742440"/>
                   <wp:effectExtent l="0" t="0" r="1905" b="0"/>
-                  <wp:docPr id="72" name="Picture 72" descr="C:\Users\Sarah\Documents\Trash\pyra1-l3c4.png"/>
+                  <wp:docPr id="71" name="Picture 71" descr="C:\Users\Sarah\Documents\Trash\pyra1-l3c3.png"/>
                   <wp:cNvGraphicFramePr>
                     <a:graphicFrameLocks xmlns:a="http://schemas.openxmlformats.org/drawingml/2006/main" noChangeAspect="1"/>
                   </wp:cNvGraphicFramePr>
@@ -1748,7 +1780,7 @@
                     <a:graphicData uri="http://schemas.openxmlformats.org/drawingml/2006/picture">
                       <pic:pic xmlns:pic="http://schemas.openxmlformats.org/drawingml/2006/picture">
                         <pic:nvPicPr>
-                          <pic:cNvPr id="0" name="Picture 62" descr="C:\Users\Sarah\Documents\Trash\pyra1-l3c4.png"/>
+                          <pic:cNvPr id="0" name="Picture 61" descr="C:\Users\Sarah\Documents\Trash\pyra1-l3c3.png"/>
                           <pic:cNvPicPr>
                             <a:picLocks noChangeAspect="1" noChangeArrowheads="1"/>
                           </pic:cNvPicPr>
@@ -1847,10 +1879,10 @@
                 <w:lang w:eastAsia="en-CA"/>
               </w:rPr>
               <w:drawing>
-                <wp:inline distT="0" distB="0" distL="0" distR="0" wp14:anchorId="295B2CC4" wp14:editId="29D1143A">
+                <wp:inline distT="0" distB="0" distL="0" distR="0" wp14:anchorId="5402E57A" wp14:editId="0E2A624C">
                   <wp:extent cx="1941195" cy="1742440"/>
                   <wp:effectExtent l="0" t="0" r="1905" b="0"/>
-                  <wp:docPr id="73" name="Picture 73" descr="C:\Users\Sarah\Documents\Trash\pyra1-l3c5.png"/>
+                  <wp:docPr id="72" name="Picture 72" descr="C:\Users\Sarah\Documents\Trash\pyra1-l3c4.png"/>
                   <wp:cNvGraphicFramePr>
                     <a:graphicFrameLocks xmlns:a="http://schemas.openxmlformats.org/drawingml/2006/main" noChangeAspect="1"/>
                   </wp:cNvGraphicFramePr>
@@ -1858,7 +1890,7 @@
                     <a:graphicData uri="http://schemas.openxmlformats.org/drawingml/2006/picture">
                       <pic:pic xmlns:pic="http://schemas.openxmlformats.org/drawingml/2006/picture">
                         <pic:nvPicPr>
-                          <pic:cNvPr id="0" name="Picture 63" descr="C:\Users\Sarah\Documents\Trash\pyra1-l3c5.png"/>
+                          <pic:cNvPr id="0" name="Picture 62" descr="C:\Users\Sarah\Documents\Trash\pyra1-l3c4.png"/>
                           <pic:cNvPicPr>
                             <a:picLocks noChangeAspect="1" noChangeArrowheads="1"/>
                           </pic:cNvPicPr>
@@ -1957,10 +1989,10 @@
                 <w:lang w:eastAsia="en-CA"/>
               </w:rPr>
               <w:drawing>
-                <wp:inline distT="0" distB="0" distL="0" distR="0" wp14:anchorId="78B9C1BB" wp14:editId="094A13EE">
+                <wp:inline distT="0" distB="0" distL="0" distR="0" wp14:anchorId="1F40DA5F" wp14:editId="16062882">
                   <wp:extent cx="1941195" cy="1742440"/>
                   <wp:effectExtent l="0" t="0" r="1905" b="0"/>
-                  <wp:docPr id="74" name="Picture 74" descr="C:\Users\Sarah\Documents\Trash\pyra1-l3c6.png"/>
+                  <wp:docPr id="73" name="Picture 73" descr="C:\Users\Sarah\Documents\Trash\pyra1-l3c5.png"/>
                   <wp:cNvGraphicFramePr>
                     <a:graphicFrameLocks xmlns:a="http://schemas.openxmlformats.org/drawingml/2006/main" noChangeAspect="1"/>
                   </wp:cNvGraphicFramePr>
@@ -1968,7 +2000,7 @@
                     <a:graphicData uri="http://schemas.openxmlformats.org/drawingml/2006/picture">
                       <pic:pic xmlns:pic="http://schemas.openxmlformats.org/drawingml/2006/picture">
                         <pic:nvPicPr>
-                          <pic:cNvPr id="0" name="Picture 64" descr="C:\Users\Sarah\Documents\Trash\pyra1-l3c6.png"/>
+                          <pic:cNvPr id="0" name="Picture 63" descr="C:\Users\Sarah\Documents\Trash\pyra1-l3c5.png"/>
                           <pic:cNvPicPr>
                             <a:picLocks noChangeAspect="1" noChangeArrowheads="1"/>
                           </pic:cNvPicPr>
@@ -2069,10 +2101,10 @@
                 <w:lang w:eastAsia="en-CA"/>
               </w:rPr>
               <w:drawing>
-                <wp:inline distT="0" distB="0" distL="0" distR="0" wp14:anchorId="1D4203B4" wp14:editId="0894C3B8">
+                <wp:inline distT="0" distB="0" distL="0" distR="0" wp14:anchorId="38B9132A" wp14:editId="2F20FA6A">
                   <wp:extent cx="1941195" cy="1742440"/>
                   <wp:effectExtent l="0" t="0" r="1905" b="0"/>
-                  <wp:docPr id="75" name="Picture 75" descr="C:\Users\Sarah\Documents\Trash\pyra1-l3c7.png"/>
+                  <wp:docPr id="55" name="Picture 55" descr="C:\Users\Sarah\Documents\Trash\pyra1-l3c9.png"/>
                   <wp:cNvGraphicFramePr>
                     <a:graphicFrameLocks xmlns:a="http://schemas.openxmlformats.org/drawingml/2006/main" noChangeAspect="1"/>
                   </wp:cNvGraphicFramePr>
@@ -2080,7 +2112,7 @@
                     <a:graphicData uri="http://schemas.openxmlformats.org/drawingml/2006/picture">
                       <pic:pic xmlns:pic="http://schemas.openxmlformats.org/drawingml/2006/picture">
                         <pic:nvPicPr>
-                          <pic:cNvPr id="0" name="Picture 65" descr="C:\Users\Sarah\Documents\Trash\pyra1-l3c7.png"/>
+                          <pic:cNvPr id="0" name="Picture 45" descr="C:\Users\Sarah\Documents\Trash\pyra1-l3c9.png"/>
                           <pic:cNvPicPr>
                             <a:picLocks noChangeAspect="1" noChangeArrowheads="1"/>
                           </pic:cNvPicPr>
@@ -2117,27 +2149,47 @@
                 </wp:inline>
               </w:drawing>
             </w:r>
-          </w:p>
-          <w:p>
-            <w:pPr>
-              <w:jc w:val="center"/>
-              <w:rPr>
-                <w:rFonts w:ascii="Verdana" w:hAnsi="Verdana"/>
-                <w:b/>
-                <w:color w:val="000000" w:themeColor="text1"/>
-                <w:sz w:val="20"/>
-                <w:szCs w:val="20"/>
-              </w:rPr>
-            </w:pPr>
-            <w:r>
-              <w:rPr>
-                <w:rFonts w:ascii="Verdana" w:hAnsi="Verdana"/>
-                <w:b/>
-                <w:color w:val="000000" w:themeColor="text1"/>
-                <w:sz w:val="20"/>
-                <w:szCs w:val="20"/>
-              </w:rPr>
-              <w:t>R' U' B U' L'</w:t>
+            <w:r>
+              <w:rPr>
+                <w:rFonts w:ascii="Verdana" w:hAnsi="Verdana"/>
+                <w:b/>
+                <w:color w:val="000000" w:themeColor="text1"/>
+                <w:sz w:val="20"/>
+                <w:szCs w:val="20"/>
+              </w:rPr>
+              <w:t xml:space="preserve"> </w:t>
+            </w:r>
+          </w:p>
+          <w:p>
+            <w:pPr>
+              <w:jc w:val="center"/>
+              <w:rPr>
+                <w:rFonts w:ascii="Verdana" w:hAnsi="Verdana"/>
+                <w:b/>
+                <w:color w:val="000000" w:themeColor="text1"/>
+                <w:sz w:val="20"/>
+                <w:szCs w:val="20"/>
+              </w:rPr>
+            </w:pPr>
+            <w:r>
+              <w:rPr>
+                <w:rFonts w:ascii="Verdana" w:hAnsi="Verdana"/>
+                <w:b/>
+                <w:color w:val="000000" w:themeColor="text1"/>
+                <w:sz w:val="20"/>
+                <w:szCs w:val="20"/>
+              </w:rPr>
+              <w:t>R' U' B</w:t>
+            </w:r>
+            <w:r>
+              <w:rPr>
+                <w:rFonts w:ascii="Verdana" w:hAnsi="Verdana"/>
+                <w:b/>
+                <w:color w:val="000000" w:themeColor="text1"/>
+                <w:sz w:val="20"/>
+                <w:szCs w:val="20"/>
+              </w:rPr>
+              <w:t xml:space="preserve"> U' L'</w:t>
             </w:r>
           </w:p>
         </w:tc>
@@ -2167,10 +2219,10 @@
                 <w:lang w:eastAsia="en-CA"/>
               </w:rPr>
               <w:drawing>
-                <wp:inline distT="0" distB="0" distL="0" distR="0" wp14:anchorId="4DAAC10A" wp14:editId="2ABC68E9">
+                <wp:inline distT="0" distB="0" distL="0" distR="0" wp14:anchorId="4FECFCB9" wp14:editId="51A834ED">
                   <wp:extent cx="1941195" cy="1742440"/>
                   <wp:effectExtent l="0" t="0" r="1905" b="0"/>
-                  <wp:docPr id="54" name="Picture 54" descr="C:\Users\Sarah\Documents\Trash\pyra1-l3c8.png"/>
+                  <wp:docPr id="56" name="Picture 56" descr="C:\Users\Sarah\Documents\Trash\pyra1-l3c10.png"/>
                   <wp:cNvGraphicFramePr>
                     <a:graphicFrameLocks xmlns:a="http://schemas.openxmlformats.org/drawingml/2006/main" noChangeAspect="1"/>
                   </wp:cNvGraphicFramePr>
@@ -2178,7 +2230,7 @@
                     <a:graphicData uri="http://schemas.openxmlformats.org/drawingml/2006/picture">
                       <pic:pic xmlns:pic="http://schemas.openxmlformats.org/drawingml/2006/picture">
                         <pic:nvPicPr>
-                          <pic:cNvPr id="0" name="Picture 44" descr="C:\Users\Sarah\Documents\Trash\pyra1-l3c8.png"/>
+                          <pic:cNvPr id="0" name="Picture 46" descr="C:\Users\Sarah\Documents\Trash\pyra1-l3c10.png"/>
                           <pic:cNvPicPr>
                             <a:picLocks noChangeAspect="1" noChangeArrowheads="1"/>
                           </pic:cNvPicPr>
@@ -2215,27 +2267,57 @@
                 </wp:inline>
               </w:drawing>
             </w:r>
-          </w:p>
-          <w:p>
-            <w:pPr>
-              <w:jc w:val="center"/>
-              <w:rPr>
-                <w:rFonts w:ascii="Verdana" w:hAnsi="Verdana"/>
-                <w:b/>
-                <w:color w:val="000000" w:themeColor="text1"/>
-                <w:sz w:val="20"/>
-                <w:szCs w:val="20"/>
-              </w:rPr>
-            </w:pPr>
-            <w:r>
-              <w:rPr>
-                <w:rFonts w:ascii="Verdana" w:hAnsi="Verdana"/>
-                <w:b/>
-                <w:color w:val="000000" w:themeColor="text1"/>
-                <w:sz w:val="20"/>
-                <w:szCs w:val="20"/>
-              </w:rPr>
-              <w:t>L U B' U R</w:t>
+            <w:r>
+              <w:rPr>
+                <w:rFonts w:ascii="Verdana" w:hAnsi="Verdana"/>
+                <w:b/>
+                <w:color w:val="000000" w:themeColor="text1"/>
+                <w:sz w:val="20"/>
+                <w:szCs w:val="20"/>
+              </w:rPr>
+              <w:t xml:space="preserve"> </w:t>
+            </w:r>
+          </w:p>
+          <w:p>
+            <w:pPr>
+              <w:jc w:val="center"/>
+              <w:rPr>
+                <w:rFonts w:ascii="Verdana" w:hAnsi="Verdana"/>
+                <w:b/>
+                <w:color w:val="000000" w:themeColor="text1"/>
+                <w:sz w:val="20"/>
+                <w:szCs w:val="20"/>
+              </w:rPr>
+            </w:pPr>
+            <w:r>
+              <w:rPr>
+                <w:rFonts w:ascii="Verdana" w:hAnsi="Verdana"/>
+                <w:b/>
+                <w:color w:val="000000" w:themeColor="text1"/>
+                <w:sz w:val="20"/>
+                <w:szCs w:val="20"/>
+              </w:rPr>
+              <w:t>L U B</w:t>
+            </w:r>
+            <w:r>
+              <w:rPr>
+                <w:rFonts w:ascii="Verdana" w:hAnsi="Verdana"/>
+                <w:b/>
+                <w:color w:val="000000" w:themeColor="text1"/>
+                <w:sz w:val="20"/>
+                <w:szCs w:val="20"/>
+              </w:rPr>
+              <w:t>'</w:t>
+            </w:r>
+            <w:r>
+              <w:rPr>
+                <w:rFonts w:ascii="Verdana" w:hAnsi="Verdana"/>
+                <w:b/>
+                <w:color w:val="000000" w:themeColor="text1"/>
+                <w:sz w:val="20"/>
+                <w:szCs w:val="20"/>
+              </w:rPr>
+              <w:t xml:space="preserve"> U R</w:t>
             </w:r>
           </w:p>
         </w:tc>
@@ -2265,10 +2347,10 @@
                 <w:lang w:eastAsia="en-CA"/>
               </w:rPr>
               <w:drawing>
-                <wp:inline distT="0" distB="0" distL="0" distR="0" wp14:anchorId="5B636AE9" wp14:editId="100958C5">
+                <wp:inline distT="0" distB="0" distL="0" distR="0" wp14:anchorId="535EFD85" wp14:editId="7E30AAEF">
                   <wp:extent cx="1941195" cy="1742440"/>
                   <wp:effectExtent l="0" t="0" r="1905" b="0"/>
-                  <wp:docPr id="55" name="Picture 55" descr="C:\Users\Sarah\Documents\Trash\pyra1-l3c9.png"/>
+                  <wp:docPr id="75" name="Picture 75" descr="C:\Users\Sarah\Documents\Trash\pyra1-l3c7.png"/>
                   <wp:cNvGraphicFramePr>
                     <a:graphicFrameLocks xmlns:a="http://schemas.openxmlformats.org/drawingml/2006/main" noChangeAspect="1"/>
                   </wp:cNvGraphicFramePr>
@@ -2276,7 +2358,7 @@
                     <a:graphicData uri="http://schemas.openxmlformats.org/drawingml/2006/picture">
                       <pic:pic xmlns:pic="http://schemas.openxmlformats.org/drawingml/2006/picture">
                         <pic:nvPicPr>
-                          <pic:cNvPr id="0" name="Picture 45" descr="C:\Users\Sarah\Documents\Trash\pyra1-l3c9.png"/>
+                          <pic:cNvPr id="0" name="Picture 65" descr="C:\Users\Sarah\Documents\Trash\pyra1-l3c7.png"/>
                           <pic:cNvPicPr>
                             <a:picLocks noChangeAspect="1" noChangeArrowheads="1"/>
                           </pic:cNvPicPr>
@@ -2333,7 +2415,27 @@
                 <w:sz w:val="20"/>
                 <w:szCs w:val="20"/>
               </w:rPr>
-              <w:t>R' U' B' U' L'</w:t>
+              <w:t>R' U' B</w:t>
+            </w:r>
+            <w:r>
+              <w:rPr>
+                <w:rFonts w:ascii="Verdana" w:hAnsi="Verdana"/>
+                <w:b/>
+                <w:color w:val="000000" w:themeColor="text1"/>
+                <w:sz w:val="20"/>
+                <w:szCs w:val="20"/>
+              </w:rPr>
+              <w:t>'</w:t>
+            </w:r>
+            <w:r>
+              <w:rPr>
+                <w:rFonts w:ascii="Verdana" w:hAnsi="Verdana"/>
+                <w:b/>
+                <w:color w:val="000000" w:themeColor="text1"/>
+                <w:sz w:val="20"/>
+                <w:szCs w:val="20"/>
+              </w:rPr>
+              <w:t xml:space="preserve"> U' L'</w:t>
             </w:r>
           </w:p>
         </w:tc>
@@ -2363,10 +2465,10 @@
                 <w:lang w:eastAsia="en-CA"/>
               </w:rPr>
               <w:drawing>
-                <wp:inline distT="0" distB="0" distL="0" distR="0" wp14:anchorId="519F352A" wp14:editId="63C75D8E">
+                <wp:inline distT="0" distB="0" distL="0" distR="0" wp14:anchorId="489F1E9F" wp14:editId="1B668B83">
                   <wp:extent cx="1941195" cy="1742440"/>
                   <wp:effectExtent l="0" t="0" r="1905" b="0"/>
-                  <wp:docPr id="56" name="Picture 56" descr="C:\Users\Sarah\Documents\Trash\pyra1-l3c10.png"/>
+                  <wp:docPr id="54" name="Picture 54" descr="C:\Users\Sarah\Documents\Trash\pyra1-l3c8.png"/>
                   <wp:cNvGraphicFramePr>
                     <a:graphicFrameLocks xmlns:a="http://schemas.openxmlformats.org/drawingml/2006/main" noChangeAspect="1"/>
                   </wp:cNvGraphicFramePr>
@@ -2374,7 +2476,7 @@
                     <a:graphicData uri="http://schemas.openxmlformats.org/drawingml/2006/picture">
                       <pic:pic xmlns:pic="http://schemas.openxmlformats.org/drawingml/2006/picture">
                         <pic:nvPicPr>
-                          <pic:cNvPr id="0" name="Picture 46" descr="C:\Users\Sarah\Documents\Trash\pyra1-l3c10.png"/>
+                          <pic:cNvPr id="0" name="Picture 44" descr="C:\Users\Sarah\Documents\Trash\pyra1-l3c8.png"/>
                           <pic:cNvPicPr>
                             <a:picLocks noChangeAspect="1" noChangeArrowheads="1"/>
                           </pic:cNvPicPr>
@@ -2431,7 +2533,19 @@
                 <w:sz w:val="20"/>
                 <w:szCs w:val="20"/>
               </w:rPr>
-              <w:t>L U B U R</w:t>
+              <w:t>L U B</w:t>
+            </w:r>
+            <w:bookmarkStart w:id="0" w:name="_GoBack"/>
+            <w:bookmarkEnd w:id="0"/>
+            <w:r>
+              <w:rPr>
+                <w:rFonts w:ascii="Verdana" w:hAnsi="Verdana"/>
+                <w:b/>
+                <w:color w:val="000000" w:themeColor="text1"/>
+                <w:sz w:val="20"/>
+                <w:szCs w:val="20"/>
+              </w:rPr>
+              <w:t xml:space="preserve"> U R</w:t>
             </w:r>
           </w:p>
         </w:tc>
@@ -2445,8 +2559,6 @@
           <w:szCs w:val="20"/>
         </w:rPr>
       </w:pPr>
-      <w:bookmarkStart w:id="0" w:name="_GoBack"/>
-      <w:bookmarkEnd w:id="0"/>
     </w:p>
     <w:sectPr>
       <w:headerReference w:type="even" r:id="rId28"/>
@@ -3814,7 +3926,7 @@
 </file>
 
 <file path=customXml/itemProps1.xml><?xml version="1.0" encoding="utf-8"?>
-<ds:datastoreItem xmlns:ds="http://schemas.openxmlformats.org/officeDocument/2006/customXml" ds:itemID="{B299F323-E805-4ED5-BAC9-328461A8E7C6}">
+<ds:datastoreItem xmlns:ds="http://schemas.openxmlformats.org/officeDocument/2006/customXml" ds:itemID="{FF5E4524-97E1-45D5-92AC-8F08A588B272}">
   <ds:schemaRefs>
     <ds:schemaRef ds:uri="http://schemas.openxmlformats.org/officeDocument/2006/bibliography"/>
   </ds:schemaRefs>

</xml_diff>

<commit_message>
Updated pyra image names
</commit_message>
<xml_diff>
--- a/pyraminx/l3c.docx
+++ b/pyraminx/l3c.docx
@@ -437,8 +437,6 @@
                 <w:szCs w:val="20"/>
               </w:rPr>
             </w:pPr>
-            <w:bookmarkStart w:id="0" w:name="_GoBack"/>
-            <w:bookmarkEnd w:id="0"/>
             <w:r>
               <w:rPr>
                 <w:rFonts w:ascii="Verdana" w:hAnsi="Verdana"/>
@@ -2103,10 +2101,10 @@
                 <w:lang w:eastAsia="en-CA"/>
               </w:rPr>
               <w:drawing>
-                <wp:inline distT="0" distB="0" distL="0" distR="0" wp14:anchorId="38B9132A" wp14:editId="2F20FA6A">
+                <wp:inline distT="0" distB="0" distL="0" distR="0" wp14:anchorId="3FC85A96" wp14:editId="04481399">
                   <wp:extent cx="1941195" cy="1742440"/>
                   <wp:effectExtent l="0" t="0" r="1905" b="0"/>
-                  <wp:docPr id="55" name="Picture 55" descr="C:\Users\Sarah\Documents\Trash\pyra1-l3c9.png"/>
+                  <wp:docPr id="56" name="Picture 56" descr="C:\Users\Sarah\Documents\Trash\pyra1-l3c10.png"/>
                   <wp:cNvGraphicFramePr>
                     <a:graphicFrameLocks xmlns:a="http://schemas.openxmlformats.org/drawingml/2006/main" noChangeAspect="1"/>
                   </wp:cNvGraphicFramePr>
@@ -2114,7 +2112,7 @@
                     <a:graphicData uri="http://schemas.openxmlformats.org/drawingml/2006/picture">
                       <pic:pic xmlns:pic="http://schemas.openxmlformats.org/drawingml/2006/picture">
                         <pic:nvPicPr>
-                          <pic:cNvPr id="0" name="Picture 45" descr="C:\Users\Sarah\Documents\Trash\pyra1-l3c9.png"/>
+                          <pic:cNvPr id="0" name="Picture 46" descr="C:\Users\Sarah\Documents\Trash\pyra1-l3c10.png"/>
                           <pic:cNvPicPr>
                             <a:picLocks noChangeAspect="1" noChangeArrowheads="1"/>
                           </pic:cNvPicPr>
@@ -2151,47 +2149,59 @@
                 </wp:inline>
               </w:drawing>
             </w:r>
-            <w:r>
-              <w:rPr>
-                <w:rFonts w:ascii="Verdana" w:hAnsi="Verdana"/>
-                <w:b/>
-                <w:color w:val="000000" w:themeColor="text1"/>
-                <w:sz w:val="20"/>
-                <w:szCs w:val="20"/>
+          </w:p>
+          <w:p>
+            <w:pPr>
+              <w:jc w:val="center"/>
+              <w:rPr>
+                <w:rFonts w:ascii="Verdana" w:hAnsi="Verdana"/>
+                <w:b/>
+                <w:color w:val="000000" w:themeColor="text1"/>
+                <w:sz w:val="20"/>
+                <w:szCs w:val="20"/>
+              </w:rPr>
+            </w:pPr>
+            <w:r>
+              <w:rPr>
+                <w:rFonts w:ascii="Verdana" w:hAnsi="Verdana"/>
+                <w:b/>
+                <w:color w:val="000000" w:themeColor="text1"/>
+                <w:sz w:val="20"/>
+                <w:szCs w:val="20"/>
+              </w:rPr>
+              <w:t>L U B</w:t>
+            </w:r>
+            <w:r>
+              <w:rPr>
+                <w:rFonts w:ascii="Verdana" w:hAnsi="Verdana"/>
+                <w:b/>
+                <w:color w:val="000000" w:themeColor="text1"/>
+                <w:sz w:val="20"/>
+                <w:szCs w:val="20"/>
+              </w:rPr>
+              <w:t>'</w:t>
+            </w:r>
+            <w:r>
+              <w:rPr>
+                <w:rFonts w:ascii="Verdana" w:hAnsi="Verdana"/>
+                <w:b/>
+                <w:color w:val="000000" w:themeColor="text1"/>
+                <w:sz w:val="20"/>
+                <w:szCs w:val="20"/>
+              </w:rPr>
+              <w:t xml:space="preserve"> U R</w:t>
+            </w:r>
+            <w:r>
+              <w:rPr>
+                <w:rFonts w:ascii="Verdana" w:hAnsi="Verdana"/>
+                <w:b/>
+                <w:noProof/>
+                <w:color w:val="000000" w:themeColor="text1"/>
+                <w:sz w:val="20"/>
+                <w:szCs w:val="20"/>
+                <w:lang w:eastAsia="en-CA"/>
               </w:rPr>
               <w:t xml:space="preserve"> </w:t>
-            </w:r>
-          </w:p>
-          <w:p>
-            <w:pPr>
-              <w:jc w:val="center"/>
-              <w:rPr>
-                <w:rFonts w:ascii="Verdana" w:hAnsi="Verdana"/>
-                <w:b/>
-                <w:color w:val="000000" w:themeColor="text1"/>
-                <w:sz w:val="20"/>
-                <w:szCs w:val="20"/>
-              </w:rPr>
-            </w:pPr>
-            <w:r>
-              <w:rPr>
-                <w:rFonts w:ascii="Verdana" w:hAnsi="Verdana"/>
-                <w:b/>
-                <w:color w:val="000000" w:themeColor="text1"/>
-                <w:sz w:val="20"/>
-                <w:szCs w:val="20"/>
-              </w:rPr>
-              <w:t>R' U' B</w:t>
-            </w:r>
-            <w:r>
-              <w:rPr>
-                <w:rFonts w:ascii="Verdana" w:hAnsi="Verdana"/>
-                <w:b/>
-                <w:color w:val="000000" w:themeColor="text1"/>
-                <w:sz w:val="20"/>
-                <w:szCs w:val="20"/>
-              </w:rPr>
-              <w:t xml:space="preserve"> U' L'</w:t>
             </w:r>
           </w:p>
         </w:tc>
@@ -2221,10 +2231,10 @@
                 <w:lang w:eastAsia="en-CA"/>
               </w:rPr>
               <w:drawing>
-                <wp:inline distT="0" distB="0" distL="0" distR="0" wp14:anchorId="4FECFCB9" wp14:editId="51A834ED">
+                <wp:inline distT="0" distB="0" distL="0" distR="0" wp14:anchorId="6E1BBB4E" wp14:editId="38ED9799">
                   <wp:extent cx="1941195" cy="1742440"/>
                   <wp:effectExtent l="0" t="0" r="1905" b="0"/>
-                  <wp:docPr id="56" name="Picture 56" descr="C:\Users\Sarah\Documents\Trash\pyra1-l3c10.png"/>
+                  <wp:docPr id="55" name="Picture 55" descr="C:\Users\Sarah\Documents\Trash\pyra1-l3c9.png"/>
                   <wp:cNvGraphicFramePr>
                     <a:graphicFrameLocks xmlns:a="http://schemas.openxmlformats.org/drawingml/2006/main" noChangeAspect="1"/>
                   </wp:cNvGraphicFramePr>
@@ -2232,7 +2242,7 @@
                     <a:graphicData uri="http://schemas.openxmlformats.org/drawingml/2006/picture">
                       <pic:pic xmlns:pic="http://schemas.openxmlformats.org/drawingml/2006/picture">
                         <pic:nvPicPr>
-                          <pic:cNvPr id="0" name="Picture 46" descr="C:\Users\Sarah\Documents\Trash\pyra1-l3c10.png"/>
+                          <pic:cNvPr id="0" name="Picture 45" descr="C:\Users\Sarah\Documents\Trash\pyra1-l3c9.png"/>
                           <pic:cNvPicPr>
                             <a:picLocks noChangeAspect="1" noChangeArrowheads="1"/>
                           </pic:cNvPicPr>
@@ -2269,58 +2279,50 @@
                 </wp:inline>
               </w:drawing>
             </w:r>
-            <w:r>
-              <w:rPr>
-                <w:rFonts w:ascii="Verdana" w:hAnsi="Verdana"/>
-                <w:b/>
-                <w:color w:val="000000" w:themeColor="text1"/>
-                <w:sz w:val="20"/>
-                <w:szCs w:val="20"/>
-              </w:rPr>
-              <w:t xml:space="preserve"> </w:t>
-            </w:r>
-          </w:p>
-          <w:p>
-            <w:pPr>
-              <w:jc w:val="center"/>
-              <w:rPr>
-                <w:rFonts w:ascii="Verdana" w:hAnsi="Verdana"/>
-                <w:b/>
-                <w:color w:val="000000" w:themeColor="text1"/>
-                <w:sz w:val="20"/>
-                <w:szCs w:val="20"/>
-              </w:rPr>
-            </w:pPr>
-            <w:r>
-              <w:rPr>
-                <w:rFonts w:ascii="Verdana" w:hAnsi="Verdana"/>
-                <w:b/>
-                <w:color w:val="000000" w:themeColor="text1"/>
-                <w:sz w:val="20"/>
-                <w:szCs w:val="20"/>
-              </w:rPr>
-              <w:t>L U B</w:t>
-            </w:r>
-            <w:r>
-              <w:rPr>
-                <w:rFonts w:ascii="Verdana" w:hAnsi="Verdana"/>
-                <w:b/>
-                <w:color w:val="000000" w:themeColor="text1"/>
-                <w:sz w:val="20"/>
-                <w:szCs w:val="20"/>
-              </w:rPr>
-              <w:t>'</w:t>
-            </w:r>
-            <w:r>
-              <w:rPr>
-                <w:rFonts w:ascii="Verdana" w:hAnsi="Verdana"/>
-                <w:b/>
-                <w:color w:val="000000" w:themeColor="text1"/>
-                <w:sz w:val="20"/>
-                <w:szCs w:val="20"/>
-              </w:rPr>
-              <w:t xml:space="preserve"> U R</w:t>
-            </w:r>
+          </w:p>
+          <w:p>
+            <w:pPr>
+              <w:jc w:val="center"/>
+              <w:rPr>
+                <w:rFonts w:ascii="Verdana" w:hAnsi="Verdana"/>
+                <w:b/>
+                <w:color w:val="000000" w:themeColor="text1"/>
+                <w:sz w:val="20"/>
+                <w:szCs w:val="20"/>
+              </w:rPr>
+            </w:pPr>
+            <w:r>
+              <w:rPr>
+                <w:rFonts w:ascii="Verdana" w:hAnsi="Verdana"/>
+                <w:b/>
+                <w:color w:val="000000" w:themeColor="text1"/>
+                <w:sz w:val="20"/>
+                <w:szCs w:val="20"/>
+              </w:rPr>
+              <w:t>R' U' B</w:t>
+            </w:r>
+            <w:r>
+              <w:rPr>
+                <w:rFonts w:ascii="Verdana" w:hAnsi="Verdana"/>
+                <w:b/>
+                <w:color w:val="000000" w:themeColor="text1"/>
+                <w:sz w:val="20"/>
+                <w:szCs w:val="20"/>
+              </w:rPr>
+              <w:t xml:space="preserve"> U' L' </w:t>
+            </w:r>
+          </w:p>
+          <w:p>
+            <w:pPr>
+              <w:jc w:val="center"/>
+              <w:rPr>
+                <w:rFonts w:ascii="Verdana" w:hAnsi="Verdana"/>
+                <w:b/>
+                <w:color w:val="000000" w:themeColor="text1"/>
+                <w:sz w:val="20"/>
+                <w:szCs w:val="20"/>
+              </w:rPr>
+            </w:pPr>
           </w:p>
         </w:tc>
         <w:tc>
@@ -2348,6 +2350,7 @@
                 <w:szCs w:val="20"/>
                 <w:lang w:eastAsia="en-CA"/>
               </w:rPr>
+              <w:lastRenderedPageBreak/>
               <w:drawing>
                 <wp:inline distT="0" distB="0" distL="0" distR="0" wp14:anchorId="535EFD85" wp14:editId="7E30AAEF">
                   <wp:extent cx="1941195" cy="1742440"/>
@@ -2559,6 +2562,8 @@
           <w:szCs w:val="20"/>
         </w:rPr>
       </w:pPr>
+      <w:bookmarkStart w:id="0" w:name="_GoBack"/>
+      <w:bookmarkEnd w:id="0"/>
     </w:p>
     <w:sectPr>
       <w:headerReference w:type="even" r:id="rId28"/>
@@ -3926,7 +3931,7 @@
 </file>
 
 <file path=customXml/itemProps1.xml><?xml version="1.0" encoding="utf-8"?>
-<ds:datastoreItem xmlns:ds="http://schemas.openxmlformats.org/officeDocument/2006/customXml" ds:itemID="{D7E1C179-1C84-4A71-8EFD-3CB0FADB33CC}">
+<ds:datastoreItem xmlns:ds="http://schemas.openxmlformats.org/officeDocument/2006/customXml" ds:itemID="{5DAB7DF6-E9C7-4D2A-9CCB-0B977A5468B9}">
   <ds:schemaRefs>
     <ds:schemaRef ds:uri="http://schemas.openxmlformats.org/officeDocument/2006/bibliography"/>
   </ds:schemaRefs>

</xml_diff>